<commit_message>
Updated data code. Pls commit
</commit_message>
<xml_diff>
--- a/Wiegand_et_al_2025/Script_Wiegand_et_al_2025.docx
+++ b/Wiegand_et_al_2025/Script_Wiegand_et_al_2025.docx
@@ -245,13 +245,8 @@
         <w:bidi w:val="0"/>
         <w:jc w:val="left"/>
       </w:pPr>
-      <w:proofErr w:type="gramStart"/>
-      <w:r>
-        <w:t>Similar to</w:t>
-      </w:r>
-      <w:proofErr w:type="gramEnd"/>
-      <w:r>
-        <w:t xml:space="preserve"> their </w:t>
+      <w:r>
+        <w:t xml:space="preserve">Similar to their </w:t>
       </w:r>
       <w:proofErr w:type="spellStart"/>
       <w:r>
@@ -489,21 +484,8 @@
         <w:bidi w:val="0"/>
         <w:jc w:val="left"/>
       </w:pPr>
-      <w:proofErr w:type="gramStart"/>
-      <w:r>
-        <w:t>Want</w:t>
-      </w:r>
-      <w:proofErr w:type="gramEnd"/>
-      <w:r>
-        <w:t xml:space="preserve"> to understand how </w:t>
-      </w:r>
-      <w:proofErr w:type="gramStart"/>
-      <w:r>
-        <w:t>drives</w:t>
-      </w:r>
-      <w:proofErr w:type="gramEnd"/>
-      <w:r>
-        <w:t xml:space="preserve"> spatial structure in of plant communities</w:t>
+      <w:r>
+        <w:t>Want to understand how drives spatial structure in of plant communities</w:t>
       </w:r>
     </w:p>
     <w:p>
@@ -516,13 +498,8 @@
         <w:bidi w:val="0"/>
         <w:jc w:val="left"/>
       </w:pPr>
-      <w:proofErr w:type="gramStart"/>
-      <w:r>
-        <w:t>Want</w:t>
-      </w:r>
-      <w:proofErr w:type="gramEnd"/>
-      <w:r>
-        <w:t xml:space="preserve"> to understand how </w:t>
+      <w:r>
+        <w:t xml:space="preserve">Want to understand how </w:t>
       </w:r>
       <w:r>
         <w:t>patterns of aggregation relate to biodiversity and species coexistence.</w:t>
@@ -630,15 +607,7 @@
         <w:jc w:val="left"/>
       </w:pPr>
       <w:r>
-        <w:t xml:space="preserve">Refer to this as </w:t>
-      </w:r>
-      <w:proofErr w:type="gramStart"/>
-      <w:r>
-        <w:t>the a</w:t>
-      </w:r>
-      <w:proofErr w:type="gramEnd"/>
-      <w:r>
-        <w:t xml:space="preserve"> negative aggregation-abundance relationship </w:t>
+        <w:t xml:space="preserve">Refer to this as the a negative aggregation-abundance relationship </w:t>
       </w:r>
     </w:p>
     <w:p>
@@ -652,15 +621,7 @@
         <w:jc w:val="left"/>
       </w:pPr>
       <w:r>
-        <w:t xml:space="preserve">So, species that are more common tend to be less aggregated </w:t>
-      </w:r>
-      <w:proofErr w:type="gramStart"/>
-      <w:r>
-        <w:t>that</w:t>
-      </w:r>
-      <w:proofErr w:type="gramEnd"/>
-      <w:r>
-        <w:t xml:space="preserve"> common species </w:t>
+        <w:t xml:space="preserve">So, species that are more common tend to be less aggregated that common species </w:t>
       </w:r>
     </w:p>
     <w:p>
@@ -955,15 +916,7 @@
         <w:jc w:val="left"/>
       </w:pPr>
       <w:r>
-        <w:t xml:space="preserve">Also, relatively to previous paper, </w:t>
-      </w:r>
-      <w:proofErr w:type="gramStart"/>
-      <w:r>
-        <w:t>very</w:t>
-      </w:r>
-      <w:proofErr w:type="gramEnd"/>
-      <w:r>
-        <w:t xml:space="preserve"> impressed with improvements in the writing / clarity, which is so important in science  </w:t>
+        <w:t xml:space="preserve">Also, relatively to previous paper, very impressed with improvements in the writing / clarity, which is so important in science  </w:t>
       </w:r>
     </w:p>
     <w:p>
@@ -1085,21 +1038,8 @@
         <w:jc w:val="left"/>
       </w:pPr>
       <w:r>
-        <w:t xml:space="preserve">Maybe just </w:t>
-      </w:r>
-      <w:proofErr w:type="gramStart"/>
-      <w:r>
-        <w:t>sample</w:t>
-      </w:r>
-      <w:proofErr w:type="gramEnd"/>
-      <w:r>
-        <w:t xml:space="preserve"> </w:t>
-      </w:r>
-      <w:proofErr w:type="gramStart"/>
-      <w:r>
-        <w:t>area ?</w:t>
-      </w:r>
-      <w:proofErr w:type="gramEnd"/>
+        <w:t>Maybe just sample area ?</w:t>
+      </w:r>
     </w:p>
     <w:p>
       <w:pPr>
@@ -1126,6 +1066,108 @@
         <w:bidi w:val="0"/>
         <w:jc w:val="left"/>
       </w:pPr>
+      <w:r>
+        <w:t xml:space="preserve">Need to explain </w:t>
+      </w:r>
+    </w:p>
+    <w:p>
+      <w:pPr>
+        <w:pStyle w:val="ListParagraph"/>
+        <w:numPr>
+          <w:ilvl w:val="0"/>
+          <w:numId w:val="10"/>
+        </w:numPr>
+        <w:bidi w:val="0"/>
+        <w:jc w:val="left"/>
+      </w:pPr>
+      <w:r>
+        <w:t xml:space="preserve">Neutral vs. having an attractor </w:t>
+      </w:r>
+    </w:p>
+    <w:p>
+      <w:pPr>
+        <w:pStyle w:val="ListParagraph"/>
+        <w:numPr>
+          <w:ilvl w:val="0"/>
+          <w:numId w:val="10"/>
+        </w:numPr>
+        <w:bidi w:val="0"/>
+        <w:jc w:val="left"/>
+      </w:pPr>
+      <w:r>
+        <w:t xml:space="preserve">Rare species advantage </w:t>
+      </w:r>
+    </w:p>
+    <w:p>
+      <w:pPr>
+        <w:pStyle w:val="ListParagraph"/>
+        <w:numPr>
+          <w:ilvl w:val="1"/>
+          <w:numId w:val="10"/>
+        </w:numPr>
+        <w:bidi w:val="0"/>
+        <w:jc w:val="left"/>
+      </w:pPr>
+      <w:r>
+        <w:t xml:space="preserve">Rebound when rare </w:t>
+      </w:r>
+    </w:p>
+    <w:p>
+      <w:pPr>
+        <w:bidi w:val="0"/>
+        <w:jc w:val="left"/>
+      </w:pPr>
+    </w:p>
+    <w:p>
+      <w:pPr>
+        <w:bidi w:val="0"/>
+        <w:jc w:val="left"/>
+      </w:pPr>
+      <w:r>
+        <w:t>Things to note</w:t>
+      </w:r>
+    </w:p>
+    <w:p>
+      <w:pPr>
+        <w:pStyle w:val="ListParagraph"/>
+        <w:numPr>
+          <w:ilvl w:val="0"/>
+          <w:numId w:val="11"/>
+        </w:numPr>
+        <w:bidi w:val="0"/>
+        <w:jc w:val="left"/>
+      </w:pPr>
+      <w:r>
+        <w:t xml:space="preserve">dispersal + aggregation </w:t>
+      </w:r>
+    </w:p>
+    <w:p>
+      <w:pPr>
+        <w:pStyle w:val="ListParagraph"/>
+        <w:numPr>
+          <w:ilvl w:val="1"/>
+          <w:numId w:val="11"/>
+        </w:numPr>
+        <w:bidi w:val="0"/>
+        <w:jc w:val="left"/>
+      </w:pPr>
+      <w:r>
+        <w:t>note that things seem superficial the same</w:t>
+      </w:r>
+    </w:p>
+    <w:p>
+      <w:pPr>
+        <w:pStyle w:val="ListParagraph"/>
+        <w:numPr>
+          <w:ilvl w:val="1"/>
+          <w:numId w:val="11"/>
+        </w:numPr>
+        <w:bidi w:val="0"/>
+        <w:jc w:val="left"/>
+      </w:pPr>
+      <w:r>
+        <w:t xml:space="preserve">matter what happens over time, </w:t>
+      </w:r>
     </w:p>
     <w:sectPr>
       <w:pgSz w:w="11906" w:h="16838"/>
@@ -1368,6 +1410,119 @@
     </w:lvl>
   </w:abstractNum>
   <w:abstractNum w:abstractNumId="2" w15:restartNumberingAfterBreak="0">
+    <w:nsid w:val="26D44C26"/>
+    <w:multiLevelType w:val="hybridMultilevel"/>
+    <w:tmpl w:val="1020EA2E"/>
+    <w:lvl w:ilvl="0" w:tplc="04090001">
+      <w:start w:val="1"/>
+      <w:numFmt w:val="bullet"/>
+      <w:lvlText w:val=""/>
+      <w:lvlJc w:val="left"/>
+      <w:pPr>
+        <w:ind w:left="720" w:hanging="360"/>
+      </w:pPr>
+      <w:rPr>
+        <w:rFonts w:ascii="Symbol" w:hAnsi="Symbol" w:hint="default"/>
+      </w:rPr>
+    </w:lvl>
+    <w:lvl w:ilvl="1" w:tplc="04090003">
+      <w:start w:val="1"/>
+      <w:numFmt w:val="bullet"/>
+      <w:lvlText w:val="o"/>
+      <w:lvlJc w:val="left"/>
+      <w:pPr>
+        <w:ind w:left="1440" w:hanging="360"/>
+      </w:pPr>
+      <w:rPr>
+        <w:rFonts w:ascii="Courier New" w:hAnsi="Courier New" w:cs="Courier New" w:hint="default"/>
+      </w:rPr>
+    </w:lvl>
+    <w:lvl w:ilvl="2" w:tplc="04090005" w:tentative="1">
+      <w:start w:val="1"/>
+      <w:numFmt w:val="bullet"/>
+      <w:lvlText w:val=""/>
+      <w:lvlJc w:val="left"/>
+      <w:pPr>
+        <w:ind w:left="2160" w:hanging="360"/>
+      </w:pPr>
+      <w:rPr>
+        <w:rFonts w:ascii="Wingdings" w:hAnsi="Wingdings" w:hint="default"/>
+      </w:rPr>
+    </w:lvl>
+    <w:lvl w:ilvl="3" w:tplc="04090001" w:tentative="1">
+      <w:start w:val="1"/>
+      <w:numFmt w:val="bullet"/>
+      <w:lvlText w:val=""/>
+      <w:lvlJc w:val="left"/>
+      <w:pPr>
+        <w:ind w:left="2880" w:hanging="360"/>
+      </w:pPr>
+      <w:rPr>
+        <w:rFonts w:ascii="Symbol" w:hAnsi="Symbol" w:hint="default"/>
+      </w:rPr>
+    </w:lvl>
+    <w:lvl w:ilvl="4" w:tplc="04090003" w:tentative="1">
+      <w:start w:val="1"/>
+      <w:numFmt w:val="bullet"/>
+      <w:lvlText w:val="o"/>
+      <w:lvlJc w:val="left"/>
+      <w:pPr>
+        <w:ind w:left="3600" w:hanging="360"/>
+      </w:pPr>
+      <w:rPr>
+        <w:rFonts w:ascii="Courier New" w:hAnsi="Courier New" w:cs="Courier New" w:hint="default"/>
+      </w:rPr>
+    </w:lvl>
+    <w:lvl w:ilvl="5" w:tplc="04090005" w:tentative="1">
+      <w:start w:val="1"/>
+      <w:numFmt w:val="bullet"/>
+      <w:lvlText w:val=""/>
+      <w:lvlJc w:val="left"/>
+      <w:pPr>
+        <w:ind w:left="4320" w:hanging="360"/>
+      </w:pPr>
+      <w:rPr>
+        <w:rFonts w:ascii="Wingdings" w:hAnsi="Wingdings" w:hint="default"/>
+      </w:rPr>
+    </w:lvl>
+    <w:lvl w:ilvl="6" w:tplc="04090001" w:tentative="1">
+      <w:start w:val="1"/>
+      <w:numFmt w:val="bullet"/>
+      <w:lvlText w:val=""/>
+      <w:lvlJc w:val="left"/>
+      <w:pPr>
+        <w:ind w:left="5040" w:hanging="360"/>
+      </w:pPr>
+      <w:rPr>
+        <w:rFonts w:ascii="Symbol" w:hAnsi="Symbol" w:hint="default"/>
+      </w:rPr>
+    </w:lvl>
+    <w:lvl w:ilvl="7" w:tplc="04090003" w:tentative="1">
+      <w:start w:val="1"/>
+      <w:numFmt w:val="bullet"/>
+      <w:lvlText w:val="o"/>
+      <w:lvlJc w:val="left"/>
+      <w:pPr>
+        <w:ind w:left="5760" w:hanging="360"/>
+      </w:pPr>
+      <w:rPr>
+        <w:rFonts w:ascii="Courier New" w:hAnsi="Courier New" w:cs="Courier New" w:hint="default"/>
+      </w:rPr>
+    </w:lvl>
+    <w:lvl w:ilvl="8" w:tplc="04090005" w:tentative="1">
+      <w:start w:val="1"/>
+      <w:numFmt w:val="bullet"/>
+      <w:lvlText w:val=""/>
+      <w:lvlJc w:val="left"/>
+      <w:pPr>
+        <w:ind w:left="6480" w:hanging="360"/>
+      </w:pPr>
+      <w:rPr>
+        <w:rFonts w:ascii="Wingdings" w:hAnsi="Wingdings" w:hint="default"/>
+      </w:rPr>
+    </w:lvl>
+  </w:abstractNum>
+  <w:abstractNum w:abstractNumId="3" w15:restartNumberingAfterBreak="0">
     <w:nsid w:val="2AC33FF4"/>
     <w:multiLevelType w:val="hybridMultilevel"/>
     <w:tmpl w:val="87E4BE58"/>
@@ -1480,7 +1635,120 @@
       </w:rPr>
     </w:lvl>
   </w:abstractNum>
-  <w:abstractNum w:abstractNumId="3" w15:restartNumberingAfterBreak="0">
+  <w:abstractNum w:abstractNumId="4" w15:restartNumberingAfterBreak="0">
+    <w:nsid w:val="34A67D72"/>
+    <w:multiLevelType w:val="hybridMultilevel"/>
+    <w:tmpl w:val="B1B27FE0"/>
+    <w:lvl w:ilvl="0" w:tplc="04090001">
+      <w:start w:val="1"/>
+      <w:numFmt w:val="bullet"/>
+      <w:lvlText w:val=""/>
+      <w:lvlJc w:val="left"/>
+      <w:pPr>
+        <w:ind w:left="720" w:hanging="360"/>
+      </w:pPr>
+      <w:rPr>
+        <w:rFonts w:ascii="Symbol" w:hAnsi="Symbol" w:hint="default"/>
+      </w:rPr>
+    </w:lvl>
+    <w:lvl w:ilvl="1" w:tplc="04090003">
+      <w:start w:val="1"/>
+      <w:numFmt w:val="bullet"/>
+      <w:lvlText w:val="o"/>
+      <w:lvlJc w:val="left"/>
+      <w:pPr>
+        <w:ind w:left="1440" w:hanging="360"/>
+      </w:pPr>
+      <w:rPr>
+        <w:rFonts w:ascii="Courier New" w:hAnsi="Courier New" w:cs="Courier New" w:hint="default"/>
+      </w:rPr>
+    </w:lvl>
+    <w:lvl w:ilvl="2" w:tplc="04090005" w:tentative="1">
+      <w:start w:val="1"/>
+      <w:numFmt w:val="bullet"/>
+      <w:lvlText w:val=""/>
+      <w:lvlJc w:val="left"/>
+      <w:pPr>
+        <w:ind w:left="2160" w:hanging="360"/>
+      </w:pPr>
+      <w:rPr>
+        <w:rFonts w:ascii="Wingdings" w:hAnsi="Wingdings" w:hint="default"/>
+      </w:rPr>
+    </w:lvl>
+    <w:lvl w:ilvl="3" w:tplc="04090001" w:tentative="1">
+      <w:start w:val="1"/>
+      <w:numFmt w:val="bullet"/>
+      <w:lvlText w:val=""/>
+      <w:lvlJc w:val="left"/>
+      <w:pPr>
+        <w:ind w:left="2880" w:hanging="360"/>
+      </w:pPr>
+      <w:rPr>
+        <w:rFonts w:ascii="Symbol" w:hAnsi="Symbol" w:hint="default"/>
+      </w:rPr>
+    </w:lvl>
+    <w:lvl w:ilvl="4" w:tplc="04090003" w:tentative="1">
+      <w:start w:val="1"/>
+      <w:numFmt w:val="bullet"/>
+      <w:lvlText w:val="o"/>
+      <w:lvlJc w:val="left"/>
+      <w:pPr>
+        <w:ind w:left="3600" w:hanging="360"/>
+      </w:pPr>
+      <w:rPr>
+        <w:rFonts w:ascii="Courier New" w:hAnsi="Courier New" w:cs="Courier New" w:hint="default"/>
+      </w:rPr>
+    </w:lvl>
+    <w:lvl w:ilvl="5" w:tplc="04090005" w:tentative="1">
+      <w:start w:val="1"/>
+      <w:numFmt w:val="bullet"/>
+      <w:lvlText w:val=""/>
+      <w:lvlJc w:val="left"/>
+      <w:pPr>
+        <w:ind w:left="4320" w:hanging="360"/>
+      </w:pPr>
+      <w:rPr>
+        <w:rFonts w:ascii="Wingdings" w:hAnsi="Wingdings" w:hint="default"/>
+      </w:rPr>
+    </w:lvl>
+    <w:lvl w:ilvl="6" w:tplc="04090001" w:tentative="1">
+      <w:start w:val="1"/>
+      <w:numFmt w:val="bullet"/>
+      <w:lvlText w:val=""/>
+      <w:lvlJc w:val="left"/>
+      <w:pPr>
+        <w:ind w:left="5040" w:hanging="360"/>
+      </w:pPr>
+      <w:rPr>
+        <w:rFonts w:ascii="Symbol" w:hAnsi="Symbol" w:hint="default"/>
+      </w:rPr>
+    </w:lvl>
+    <w:lvl w:ilvl="7" w:tplc="04090003" w:tentative="1">
+      <w:start w:val="1"/>
+      <w:numFmt w:val="bullet"/>
+      <w:lvlText w:val="o"/>
+      <w:lvlJc w:val="left"/>
+      <w:pPr>
+        <w:ind w:left="5760" w:hanging="360"/>
+      </w:pPr>
+      <w:rPr>
+        <w:rFonts w:ascii="Courier New" w:hAnsi="Courier New" w:cs="Courier New" w:hint="default"/>
+      </w:rPr>
+    </w:lvl>
+    <w:lvl w:ilvl="8" w:tplc="04090005" w:tentative="1">
+      <w:start w:val="1"/>
+      <w:numFmt w:val="bullet"/>
+      <w:lvlText w:val=""/>
+      <w:lvlJc w:val="left"/>
+      <w:pPr>
+        <w:ind w:left="6480" w:hanging="360"/>
+      </w:pPr>
+      <w:rPr>
+        <w:rFonts w:ascii="Wingdings" w:hAnsi="Wingdings" w:hint="default"/>
+      </w:rPr>
+    </w:lvl>
+  </w:abstractNum>
+  <w:abstractNum w:abstractNumId="5" w15:restartNumberingAfterBreak="0">
     <w:nsid w:val="41D134DF"/>
     <w:multiLevelType w:val="hybridMultilevel"/>
     <w:tmpl w:val="33022C42"/>
@@ -1593,7 +1861,7 @@
       </w:rPr>
     </w:lvl>
   </w:abstractNum>
-  <w:abstractNum w:abstractNumId="4" w15:restartNumberingAfterBreak="0">
+  <w:abstractNum w:abstractNumId="6" w15:restartNumberingAfterBreak="0">
     <w:nsid w:val="4FB920B6"/>
     <w:multiLevelType w:val="hybridMultilevel"/>
     <w:tmpl w:val="FA38BB3A"/>
@@ -1706,7 +1974,7 @@
       </w:rPr>
     </w:lvl>
   </w:abstractNum>
-  <w:abstractNum w:abstractNumId="5" w15:restartNumberingAfterBreak="0">
+  <w:abstractNum w:abstractNumId="7" w15:restartNumberingAfterBreak="0">
     <w:nsid w:val="5D002100"/>
     <w:multiLevelType w:val="hybridMultilevel"/>
     <w:tmpl w:val="6CF0CC32"/>
@@ -1819,7 +2087,7 @@
       </w:rPr>
     </w:lvl>
   </w:abstractNum>
-  <w:abstractNum w:abstractNumId="6" w15:restartNumberingAfterBreak="0">
+  <w:abstractNum w:abstractNumId="8" w15:restartNumberingAfterBreak="0">
     <w:nsid w:val="7292197E"/>
     <w:multiLevelType w:val="hybridMultilevel"/>
     <w:tmpl w:val="74D0F234"/>
@@ -1932,7 +2200,7 @@
       </w:rPr>
     </w:lvl>
   </w:abstractNum>
-  <w:abstractNum w:abstractNumId="7" w15:restartNumberingAfterBreak="0">
+  <w:abstractNum w:abstractNumId="9" w15:restartNumberingAfterBreak="0">
     <w:nsid w:val="75272853"/>
     <w:multiLevelType w:val="hybridMultilevel"/>
     <w:tmpl w:val="FFAE432C"/>
@@ -2021,7 +2289,7 @@
       </w:pPr>
     </w:lvl>
   </w:abstractNum>
-  <w:abstractNum w:abstractNumId="8" w15:restartNumberingAfterBreak="0">
+  <w:abstractNum w:abstractNumId="10" w15:restartNumberingAfterBreak="0">
     <w:nsid w:val="7639304A"/>
     <w:multiLevelType w:val="hybridMultilevel"/>
     <w:tmpl w:val="620A7336"/>
@@ -2135,31 +2403,37 @@
     </w:lvl>
   </w:abstractNum>
   <w:num w:numId="1" w16cid:durableId="1362703019">
+    <w:abstractNumId w:val="9"/>
+  </w:num>
+  <w:num w:numId="2" w16cid:durableId="1373574247">
     <w:abstractNumId w:val="7"/>
   </w:num>
-  <w:num w:numId="2" w16cid:durableId="1373574247">
+  <w:num w:numId="3" w16cid:durableId="1127316687">
+    <w:abstractNumId w:val="8"/>
+  </w:num>
+  <w:num w:numId="4" w16cid:durableId="94638185">
+    <w:abstractNumId w:val="6"/>
+  </w:num>
+  <w:num w:numId="5" w16cid:durableId="400057187">
+    <w:abstractNumId w:val="3"/>
+  </w:num>
+  <w:num w:numId="6" w16cid:durableId="1141196238">
     <w:abstractNumId w:val="5"/>
   </w:num>
-  <w:num w:numId="3" w16cid:durableId="1127316687">
-    <w:abstractNumId w:val="6"/>
-  </w:num>
-  <w:num w:numId="4" w16cid:durableId="94638185">
-    <w:abstractNumId w:val="4"/>
-  </w:num>
-  <w:num w:numId="5" w16cid:durableId="400057187">
-    <w:abstractNumId w:val="2"/>
-  </w:num>
-  <w:num w:numId="6" w16cid:durableId="1141196238">
-    <w:abstractNumId w:val="3"/>
-  </w:num>
   <w:num w:numId="7" w16cid:durableId="1410075320">
-    <w:abstractNumId w:val="8"/>
+    <w:abstractNumId w:val="10"/>
   </w:num>
   <w:num w:numId="8" w16cid:durableId="433331344">
     <w:abstractNumId w:val="0"/>
   </w:num>
   <w:num w:numId="9" w16cid:durableId="809831504">
     <w:abstractNumId w:val="1"/>
+  </w:num>
+  <w:num w:numId="10" w16cid:durableId="1654598412">
+    <w:abstractNumId w:val="4"/>
+  </w:num>
+  <w:num w:numId="11" w16cid:durableId="1050962191">
+    <w:abstractNumId w:val="2"/>
   </w:num>
 </w:numbering>
 </file>

</xml_diff>